<commit_message>
documento de exemplo de arquivo que o sistema devera gerar (usado para exemplificar na banca do projeto)
</commit_message>
<xml_diff>
--- a/Documentacao/Exemplo PDF gerado pelo software Medial.docx
+++ b/Documentacao/Exemplo PDF gerado pelo software Medial.docx
@@ -202,34 +202,23 @@
       </w:r>
       <w:r>
         <w:tab/>
-      </w:r>
-      <w:r>
-        <w:t xml:space="preserve">TRILHO </w:t>
-      </w:r>
-      <w:r>
-        <w:t xml:space="preserve">SUPERIOR </w:t>
-      </w:r>
-      <w:r>
-        <w:t>2 FOLHAS QUADRO</w:t>
-      </w:r>
-      <w:r>
-        <w:tab/>
-      </w:r>
-      <w:r>
-        <w:tab/>
-      </w:r>
-      <w:r>
-        <w:tab/>
-      </w:r>
-      <w:r>
-        <w:tab/>
-      </w:r>
-      <w:r>
-        <w:tab/>
-        <w:t xml:space="preserve">           </w:t>
-      </w:r>
-      <w:r>
-        <w:t>122,9</w:t>
+        <w:t>TRILHO SUPERIOR 2 FOLHAS QUADRO</w:t>
+      </w:r>
+      <w:r>
+        <w:tab/>
+      </w:r>
+      <w:r>
+        <w:tab/>
+      </w:r>
+      <w:r>
+        <w:tab/>
+      </w:r>
+      <w:r>
+        <w:tab/>
+      </w:r>
+      <w:r>
+        <w:tab/>
+        <w:t xml:space="preserve">           122,9</w:t>
       </w:r>
       <w:r>
         <w:tab/>
@@ -472,10 +461,7 @@
       </w:pPr>
       <w:r>
         <w:tab/>
-        <w:t xml:space="preserve">     J</w:t>
-      </w:r>
-      <w:r>
-        <w:t>2</w:t>
+        <w:t xml:space="preserve">     J2</w:t>
       </w:r>
       <w:r>
         <w:tab/>
@@ -522,10 +508,7 @@
       </w:r>
       <w:r>
         <w:tab/>
-        <w:t xml:space="preserve">     J</w:t>
-      </w:r>
-      <w:r>
-        <w:t>2</w:t>
+        <w:t xml:space="preserve">     J2</w:t>
       </w:r>
       <w:r>
         <w:tab/>
@@ -570,10 +553,7 @@
       </w:pPr>
       <w:r>
         <w:tab/>
-        <w:t xml:space="preserve">     J</w:t>
-      </w:r>
-      <w:r>
-        <w:t>2</w:t>
+        <w:t xml:space="preserve">     J2</w:t>
       </w:r>
       <w:r>
         <w:tab/>
@@ -615,10 +595,7 @@
       </w:pPr>
       <w:r>
         <w:tab/>
-        <w:t xml:space="preserve">     J</w:t>
-      </w:r>
-      <w:r>
-        <w:t>2</w:t>
+        <w:t xml:space="preserve">     J2</w:t>
       </w:r>
       <w:r>
         <w:tab/>
@@ -663,10 +640,7 @@
       </w:pPr>
       <w:r>
         <w:tab/>
-        <w:t xml:space="preserve">     J</w:t>
-      </w:r>
-      <w:r>
-        <w:t>2</w:t>
+        <w:t xml:space="preserve">     J2</w:t>
       </w:r>
       <w:r>
         <w:tab/>
@@ -708,10 +682,7 @@
       </w:pPr>
       <w:r>
         <w:tab/>
-        <w:t xml:space="preserve">     J</w:t>
-      </w:r>
-      <w:r>
-        <w:t>2</w:t>
+        <w:t xml:space="preserve">     J2</w:t>
       </w:r>
       <w:r>
         <w:tab/>
@@ -756,10 +727,7 @@
       </w:pPr>
       <w:r>
         <w:tab/>
-        <w:t xml:space="preserve">     J</w:t>
-      </w:r>
-      <w:r>
-        <w:t>2</w:t>
+        <w:t xml:space="preserve">     J2</w:t>
       </w:r>
       <w:r>
         <w:tab/>
@@ -788,13 +756,7 @@
         <w:t xml:space="preserve">            </w:t>
       </w:r>
       <w:r>
-        <w:t xml:space="preserve"> 76</w:t>
-      </w:r>
-      <w:r>
-        <w:t>,</w:t>
-      </w:r>
-      <w:r>
-        <w:t>3</w:t>
+        <w:t xml:space="preserve"> 76,3</w:t>
       </w:r>
       <w:r>
         <w:tab/>
@@ -830,10 +792,7 @@
       </w:pPr>
       <w:r>
         <w:tab/>
-        <w:t xml:space="preserve">     J</w:t>
-      </w:r>
-      <w:r>
-        <w:t>4</w:t>
+        <w:t xml:space="preserve">     J4</w:t>
       </w:r>
       <w:r>
         <w:tab/>
@@ -856,13 +815,7 @@
       </w:r>
       <w:r>
         <w:tab/>
-        <w:t xml:space="preserve">           </w:t>
-      </w:r>
-      <w:r>
-        <w:t xml:space="preserve">  77,4</w:t>
-      </w:r>
-      <w:r>
-        <w:t xml:space="preserve">               1</w:t>
+        <w:t xml:space="preserve">             77,4               1</w:t>
       </w:r>
     </w:p>
     <w:p>
@@ -874,10 +827,7 @@
       </w:r>
       <w:r>
         <w:tab/>
-        <w:t xml:space="preserve">     J</w:t>
-      </w:r>
-      <w:r>
-        <w:t>4</w:t>
+        <w:t xml:space="preserve">     J4</w:t>
       </w:r>
       <w:r>
         <w:tab/>
@@ -900,10 +850,7 @@
       </w:r>
       <w:r>
         <w:tab/>
-        <w:t xml:space="preserve">           </w:t>
-      </w:r>
-      <w:r>
-        <w:t xml:space="preserve">  77,4</w:t>
+        <w:t xml:space="preserve">             77,4</w:t>
       </w:r>
       <w:r>
         <w:tab/>
@@ -916,10 +863,7 @@
       </w:pPr>
       <w:r>
         <w:tab/>
-        <w:t xml:space="preserve">     J</w:t>
-      </w:r>
-      <w:r>
-        <w:t>4</w:t>
+        <w:t xml:space="preserve">     J4</w:t>
       </w:r>
       <w:r>
         <w:tab/>
@@ -945,10 +889,7 @@
       </w:r>
       <w:r>
         <w:tab/>
-        <w:t xml:space="preserve">            </w:t>
-      </w:r>
-      <w:r>
-        <w:t>112,0</w:t>
+        <w:t xml:space="preserve">            112,0</w:t>
       </w:r>
       <w:r>
         <w:tab/>
@@ -961,10 +902,7 @@
       </w:pPr>
       <w:r>
         <w:tab/>
-        <w:t xml:space="preserve">     J</w:t>
-      </w:r>
-      <w:r>
-        <w:t>4</w:t>
+        <w:t xml:space="preserve">     J4</w:t>
       </w:r>
       <w:r>
         <w:tab/>
@@ -990,61 +928,213 @@
       </w:r>
       <w:r>
         <w:tab/>
-        <w:t xml:space="preserve">            </w:t>
+        <w:t xml:space="preserve">             </w:t>
+      </w:r>
+      <w:r>
+        <w:t>74,8</w:t>
       </w:r>
       <w:r>
         <w:t xml:space="preserve"> </w:t>
       </w:r>
       <w:r>
-        <w:t>74,8</w:t>
-      </w:r>
+        <w:tab/>
+        <w:t xml:space="preserve">        2</w:t>
+      </w:r>
+    </w:p>
+    <w:p>
+      <w:pPr>
+        <w:spacing w:line="240" w:lineRule="auto"/>
+      </w:pPr>
+      <w:r>
+        <w:tab/>
+        <w:t xml:space="preserve">     J4</w:t>
+      </w:r>
+      <w:r>
+        <w:tab/>
+      </w:r>
+      <w:r>
+        <w:tab/>
+        <w:t>PUXADOR FOLHA JANELA</w:t>
+      </w:r>
+      <w:r>
+        <w:tab/>
+      </w:r>
+      <w:r>
+        <w:tab/>
+      </w:r>
+      <w:r>
+        <w:tab/>
+      </w:r>
+      <w:r>
+        <w:tab/>
+      </w:r>
+      <w:r>
+        <w:tab/>
+      </w:r>
+      <w:r>
+        <w:tab/>
+        <w:t xml:space="preserve">             74,8</w:t>
+      </w:r>
+      <w:r>
+        <w:tab/>
+        <w:t xml:space="preserve">        1</w:t>
+      </w:r>
+    </w:p>
+    <w:p>
+      <w:pPr>
+        <w:spacing w:line="240" w:lineRule="auto"/>
+      </w:pPr>
+      <w:r>
+        <w:tab/>
+        <w:t xml:space="preserve">     J4</w:t>
+      </w:r>
+      <w:r>
+        <w:tab/>
+      </w:r>
+      <w:r>
+        <w:tab/>
+        <w:t>FELTRO FOLHA JANELA</w:t>
+      </w:r>
+      <w:r>
+        <w:tab/>
+      </w:r>
+      <w:r>
+        <w:tab/>
+      </w:r>
+      <w:r>
+        <w:tab/>
+      </w:r>
+      <w:r>
+        <w:tab/>
+      </w:r>
+      <w:r>
+        <w:tab/>
+      </w:r>
+      <w:r>
+        <w:tab/>
+      </w:r>
+      <w:r>
+        <w:tab/>
+        <w:t xml:space="preserve">             74,8</w:t>
+      </w:r>
+      <w:r>
+        <w:tab/>
+        <w:t xml:space="preserve">        1</w:t>
+      </w:r>
+    </w:p>
+    <w:p>
+      <w:pPr>
+        <w:spacing w:line="240" w:lineRule="auto"/>
+      </w:pPr>
+      <w:r>
+        <w:tab/>
+        <w:t xml:space="preserve">     J4</w:t>
+      </w:r>
+      <w:r>
+        <w:tab/>
+      </w:r>
+      <w:r>
+        <w:tab/>
+        <w:t>LARGURA FOLHA JANELA</w:t>
+      </w:r>
+      <w:r>
+        <w:tab/>
+      </w:r>
+      <w:r>
+        <w:tab/>
+      </w:r>
+      <w:r>
+        <w:tab/>
+      </w:r>
+      <w:r>
+        <w:tab/>
+      </w:r>
+      <w:r>
+        <w:tab/>
+      </w:r>
+      <w:r>
+        <w:tab/>
+        <w:t xml:space="preserve">             49,6</w:t>
+      </w:r>
+      <w:r>
+        <w:tab/>
+        <w:t xml:space="preserve">        4</w:t>
+      </w:r>
+    </w:p>
+    <w:p/>
+    <w:p>
+      <w:r>
+        <w:t>JANELA TRES FOLHAS</w:t>
+      </w:r>
+      <w:r>
+        <w:t xml:space="preserve"> – MEGA – 264,9 x 120,2</w:t>
+      </w:r>
+    </w:p>
+    <w:p>
+      <w:pPr>
+        <w:spacing w:line="240" w:lineRule="auto"/>
+      </w:pPr>
+      <w:r>
+        <w:tab/>
+        <w:t xml:space="preserve">     J4</w:t>
+      </w:r>
+      <w:r>
+        <w:tab/>
+      </w:r>
+      <w:r>
+        <w:tab/>
+        <w:t>TRILHO INFERIOR 3 FOLHAS QUADRO</w:t>
+      </w:r>
+      <w:r>
+        <w:tab/>
+      </w:r>
+      <w:r>
+        <w:tab/>
+      </w:r>
+      <w:r>
+        <w:tab/>
+      </w:r>
+      <w:r>
+        <w:tab/>
+      </w:r>
+      <w:r>
+        <w:tab/>
+        <w:t xml:space="preserve">           262,3               1</w:t>
+      </w:r>
+    </w:p>
+    <w:p>
+      <w:pPr>
+        <w:spacing w:line="240" w:lineRule="auto"/>
+      </w:pPr>
       <w:r>
         <w:t xml:space="preserve"> </w:t>
       </w:r>
       <w:r>
         <w:tab/>
-        <w:t xml:space="preserve">        2</w:t>
-      </w:r>
-    </w:p>
-    <w:p>
-      <w:pPr>
-        <w:spacing w:line="240" w:lineRule="auto"/>
-      </w:pPr>
-      <w:r>
-        <w:tab/>
-        <w:t xml:space="preserve">     J</w:t>
-      </w:r>
-      <w:r>
-        <w:t>4</w:t>
-      </w:r>
-      <w:r>
-        <w:tab/>
-      </w:r>
-      <w:r>
-        <w:tab/>
-        <w:t>PUXADOR FOLHA JANELA</w:t>
-      </w:r>
-      <w:r>
-        <w:tab/>
-      </w:r>
-      <w:r>
-        <w:tab/>
-      </w:r>
-      <w:r>
-        <w:tab/>
-      </w:r>
-      <w:r>
-        <w:tab/>
-      </w:r>
-      <w:r>
-        <w:tab/>
-      </w:r>
-      <w:r>
-        <w:tab/>
-        <w:t xml:space="preserve">            </w:t>
-      </w:r>
-      <w:r>
-        <w:t xml:space="preserve"> 74,8</w:t>
+        <w:t xml:space="preserve">     J4</w:t>
+      </w:r>
+      <w:r>
+        <w:tab/>
+      </w:r>
+      <w:r>
+        <w:tab/>
+        <w:t>TRILHO SUPERIOR 3 FOLHAS QUADRO</w:t>
+      </w:r>
+      <w:r>
+        <w:tab/>
+      </w:r>
+      <w:r>
+        <w:tab/>
+      </w:r>
+      <w:r>
+        <w:tab/>
+      </w:r>
+      <w:r>
+        <w:tab/>
+      </w:r>
+      <w:r>
+        <w:tab/>
+        <w:t xml:space="preserve">            262,3</w:t>
       </w:r>
       <w:r>
         <w:tab/>
@@ -1057,108 +1147,6 @@
       </w:pPr>
       <w:r>
         <w:tab/>
-        <w:t xml:space="preserve">     J</w:t>
-      </w:r>
-      <w:r>
-        <w:t>4</w:t>
-      </w:r>
-      <w:r>
-        <w:tab/>
-      </w:r>
-      <w:r>
-        <w:tab/>
-        <w:t>FELTRO FOLHA JANELA</w:t>
-      </w:r>
-      <w:r>
-        <w:tab/>
-      </w:r>
-      <w:r>
-        <w:tab/>
-      </w:r>
-      <w:r>
-        <w:tab/>
-      </w:r>
-      <w:r>
-        <w:tab/>
-      </w:r>
-      <w:r>
-        <w:tab/>
-      </w:r>
-      <w:r>
-        <w:tab/>
-      </w:r>
-      <w:r>
-        <w:tab/>
-        <w:t xml:space="preserve">            </w:t>
-      </w:r>
-      <w:r>
-        <w:t xml:space="preserve"> 74,8</w:t>
-      </w:r>
-      <w:r>
-        <w:tab/>
-        <w:t xml:space="preserve">        1</w:t>
-      </w:r>
-    </w:p>
-    <w:p>
-      <w:pPr>
-        <w:spacing w:line="240" w:lineRule="auto"/>
-      </w:pPr>
-      <w:r>
-        <w:tab/>
-        <w:t xml:space="preserve">     J</w:t>
-      </w:r>
-      <w:r>
-        <w:t>4</w:t>
-      </w:r>
-      <w:r>
-        <w:tab/>
-      </w:r>
-      <w:r>
-        <w:tab/>
-        <w:t>LARGURA FOLHA JANELA</w:t>
-      </w:r>
-      <w:r>
-        <w:tab/>
-      </w:r>
-      <w:r>
-        <w:tab/>
-      </w:r>
-      <w:r>
-        <w:tab/>
-      </w:r>
-      <w:r>
-        <w:tab/>
-      </w:r>
-      <w:r>
-        <w:tab/>
-      </w:r>
-      <w:r>
-        <w:tab/>
-        <w:t xml:space="preserve">             </w:t>
-      </w:r>
-      <w:r>
-        <w:t>49,6</w:t>
-      </w:r>
-      <w:r>
-        <w:tab/>
-        <w:t xml:space="preserve">        4</w:t>
-      </w:r>
-    </w:p>
-    <w:p/>
-    <w:p>
-      <w:r>
-        <w:t>JANELA TRES FOLHAS</w:t>
-      </w:r>
-      <w:r>
-        <w:t xml:space="preserve"> – MEGA – 264,9 x 120,2</w:t>
-      </w:r>
-    </w:p>
-    <w:p>
-      <w:pPr>
-        <w:spacing w:line="240" w:lineRule="auto"/>
-      </w:pPr>
-      <w:r>
-        <w:tab/>
         <w:t xml:space="preserve">     J4</w:t>
       </w:r>
       <w:r>
@@ -1166,127 +1154,26 @@
       </w:r>
       <w:r>
         <w:tab/>
-        <w:t xml:space="preserve">TRILHO INFERIOR </w:t>
-      </w:r>
-      <w:r>
-        <w:t>3</w:t>
-      </w:r>
-      <w:r>
-        <w:t xml:space="preserve"> FOLHAS QUADRO</w:t>
-      </w:r>
-      <w:r>
-        <w:tab/>
-      </w:r>
-      <w:r>
-        <w:tab/>
-      </w:r>
-      <w:r>
-        <w:tab/>
-      </w:r>
-      <w:r>
-        <w:tab/>
-      </w:r>
-      <w:r>
-        <w:tab/>
-        <w:t xml:space="preserve">           </w:t>
-      </w:r>
-      <w:r>
-        <w:t>262,3</w:t>
-      </w:r>
-      <w:r>
-        <w:t xml:space="preserve">               1</w:t>
-      </w:r>
-    </w:p>
-    <w:p>
-      <w:pPr>
-        <w:spacing w:line="240" w:lineRule="auto"/>
-      </w:pPr>
-      <w:r>
-        <w:t xml:space="preserve"> </w:t>
-      </w:r>
-      <w:r>
-        <w:tab/>
-        <w:t xml:space="preserve">     J4</w:t>
-      </w:r>
-      <w:r>
-        <w:tab/>
-      </w:r>
-      <w:r>
-        <w:tab/>
-        <w:t xml:space="preserve">TRILHO SUPERIOR </w:t>
-      </w:r>
-      <w:r>
-        <w:t>3</w:t>
-      </w:r>
-      <w:r>
-        <w:t xml:space="preserve"> FOLHAS QUADRO</w:t>
-      </w:r>
-      <w:r>
-        <w:tab/>
-      </w:r>
-      <w:r>
-        <w:tab/>
-      </w:r>
-      <w:r>
-        <w:tab/>
-      </w:r>
-      <w:r>
-        <w:tab/>
-      </w:r>
-      <w:r>
-        <w:tab/>
-        <w:t xml:space="preserve">            </w:t>
-      </w:r>
-      <w:r>
-        <w:t>262,3</w:t>
-      </w:r>
-      <w:r>
-        <w:tab/>
-        <w:t xml:space="preserve">        1</w:t>
-      </w:r>
-    </w:p>
-    <w:p>
-      <w:pPr>
-        <w:spacing w:line="240" w:lineRule="auto"/>
-      </w:pPr>
-      <w:r>
-        <w:tab/>
-        <w:t xml:space="preserve">     J4</w:t>
-      </w:r>
-      <w:r>
-        <w:tab/>
-      </w:r>
-      <w:r>
-        <w:tab/>
-        <w:t xml:space="preserve">ALTURA QUADRO </w:t>
-      </w:r>
-      <w:r>
-        <w:t>3</w:t>
-      </w:r>
-      <w:r>
-        <w:t xml:space="preserve"> FOLHAS</w:t>
-      </w:r>
-      <w:r>
-        <w:tab/>
-      </w:r>
-      <w:r>
-        <w:tab/>
-      </w:r>
-      <w:r>
-        <w:tab/>
-      </w:r>
-      <w:r>
-        <w:tab/>
-      </w:r>
-      <w:r>
-        <w:tab/>
-      </w:r>
-      <w:r>
-        <w:tab/>
-        <w:t xml:space="preserve">            </w:t>
-      </w:r>
-      <w:r>
-        <w:t>120,2</w:t>
+        <w:t>ALTURA QUADRO 3 FOLHAS</w:t>
+      </w:r>
+      <w:r>
+        <w:tab/>
+      </w:r>
+      <w:r>
+        <w:tab/>
+      </w:r>
+      <w:r>
+        <w:tab/>
+      </w:r>
+      <w:r>
+        <w:tab/>
+      </w:r>
+      <w:r>
+        <w:tab/>
+      </w:r>
+      <w:r>
+        <w:tab/>
+        <w:t xml:space="preserve">            120,2</w:t>
       </w:r>
       <w:r>
         <w:tab/>
@@ -1429,16 +1316,259 @@
       </w:r>
       <w:r>
         <w:tab/>
-        <w:t xml:space="preserve">            </w:t>
-      </w:r>
-      <w:r>
-        <w:t>115,0</w:t>
-      </w:r>
+        <w:t xml:space="preserve">            115,0 </w:t>
+      </w:r>
+      <w:r>
+        <w:tab/>
+        <w:t xml:space="preserve">        2</w:t>
+      </w:r>
+    </w:p>
+    <w:p>
+      <w:pPr>
+        <w:spacing w:line="240" w:lineRule="auto"/>
+      </w:pPr>
+      <w:r>
+        <w:tab/>
+        <w:t xml:space="preserve">     J4</w:t>
+      </w:r>
+      <w:r>
+        <w:tab/>
+      </w:r>
+      <w:r>
+        <w:tab/>
+        <w:t>PUXADOR FOLHA JANELA</w:t>
+      </w:r>
+      <w:r>
+        <w:tab/>
+      </w:r>
+      <w:r>
+        <w:tab/>
+      </w:r>
+      <w:r>
+        <w:tab/>
+      </w:r>
+      <w:r>
+        <w:tab/>
+      </w:r>
+      <w:r>
+        <w:tab/>
+      </w:r>
+      <w:r>
+        <w:tab/>
+        <w:t xml:space="preserve">            115,0</w:t>
+      </w:r>
+      <w:r>
+        <w:tab/>
+        <w:t xml:space="preserve">        2</w:t>
+      </w:r>
+    </w:p>
+    <w:p>
+      <w:pPr>
+        <w:spacing w:line="240" w:lineRule="auto"/>
+      </w:pPr>
+      <w:r>
+        <w:tab/>
+        <w:t xml:space="preserve">     J4</w:t>
+      </w:r>
+      <w:r>
+        <w:tab/>
+      </w:r>
+      <w:r>
+        <w:tab/>
+        <w:t>FELTRO FOLHA JANELA</w:t>
+      </w:r>
+      <w:r>
+        <w:tab/>
+      </w:r>
+      <w:r>
+        <w:tab/>
+      </w:r>
+      <w:r>
+        <w:tab/>
+      </w:r>
+      <w:r>
+        <w:tab/>
+      </w:r>
+      <w:r>
+        <w:tab/>
+      </w:r>
+      <w:r>
+        <w:tab/>
+      </w:r>
+      <w:r>
+        <w:tab/>
+        <w:t xml:space="preserve">            115,0</w:t>
+      </w:r>
+      <w:r>
+        <w:tab/>
+        <w:t xml:space="preserve">        2</w:t>
+      </w:r>
+    </w:p>
+    <w:p>
+      <w:pPr>
+        <w:spacing w:line="240" w:lineRule="auto"/>
+      </w:pPr>
+      <w:r>
+        <w:tab/>
+        <w:t xml:space="preserve">     J4</w:t>
+      </w:r>
+      <w:r>
+        <w:tab/>
+      </w:r>
+      <w:r>
+        <w:tab/>
+        <w:t>LARGURA FOLHA JANELA</w:t>
+      </w:r>
+      <w:r>
+        <w:tab/>
+      </w:r>
+      <w:r>
+        <w:tab/>
+      </w:r>
+      <w:r>
+        <w:tab/>
+      </w:r>
+      <w:r>
+        <w:tab/>
+      </w:r>
+      <w:r>
+        <w:tab/>
+      </w:r>
+      <w:r>
+        <w:tab/>
+        <w:t xml:space="preserve">             </w:t>
+      </w:r>
+      <w:r>
+        <w:t xml:space="preserve"> 34,9</w:t>
+      </w:r>
+      <w:r>
+        <w:tab/>
+        <w:t xml:space="preserve">        </w:t>
+      </w:r>
+      <w:r>
+        <w:t>6</w:t>
+      </w:r>
+    </w:p>
+    <w:p>
+      <w:pPr>
+        <w:spacing w:line="240" w:lineRule="auto"/>
+      </w:pPr>
+    </w:p>
+    <w:p>
+      <w:r>
+        <w:t>PORTA DUAS FOLHAS – MEGA – 185,6 x 224,3</w:t>
+      </w:r>
+    </w:p>
+    <w:p>
+      <w:pPr>
+        <w:spacing w:line="240" w:lineRule="auto"/>
+      </w:pPr>
+      <w:r>
+        <w:t xml:space="preserve">    </w:t>
+      </w:r>
+      <w:r>
+        <w:tab/>
+        <w:t xml:space="preserve">     P1</w:t>
+      </w:r>
+      <w:r>
+        <w:tab/>
+      </w:r>
+      <w:r>
+        <w:tab/>
+        <w:t>TRILHO INFERIOR 2 FOLHAS QUADRO</w:t>
+      </w:r>
+      <w:r>
+        <w:tab/>
+      </w:r>
+      <w:r>
+        <w:tab/>
+      </w:r>
+      <w:r>
+        <w:tab/>
+      </w:r>
+      <w:r>
+        <w:tab/>
+      </w:r>
+      <w:r>
+        <w:tab/>
+        <w:t xml:space="preserve">            221,7               1</w:t>
+      </w:r>
+    </w:p>
+    <w:p>
+      <w:pPr>
+        <w:spacing w:line="240" w:lineRule="auto"/>
+      </w:pPr>
       <w:r>
         <w:t xml:space="preserve"> </w:t>
       </w:r>
       <w:r>
         <w:tab/>
+        <w:t xml:space="preserve">     P1</w:t>
+      </w:r>
+      <w:r>
+        <w:tab/>
+      </w:r>
+      <w:r>
+        <w:tab/>
+        <w:t>TRILHO SUPERIOR 2 FOLHAS QUADRO</w:t>
+      </w:r>
+      <w:r>
+        <w:tab/>
+      </w:r>
+      <w:r>
+        <w:tab/>
+      </w:r>
+      <w:r>
+        <w:tab/>
+      </w:r>
+      <w:r>
+        <w:tab/>
+      </w:r>
+      <w:r>
+        <w:tab/>
+        <w:t xml:space="preserve">            221,7</w:t>
+      </w:r>
+      <w:r>
+        <w:tab/>
+        <w:t xml:space="preserve">        1</w:t>
+      </w:r>
+    </w:p>
+    <w:p>
+      <w:pPr>
+        <w:spacing w:line="240" w:lineRule="auto"/>
+      </w:pPr>
+      <w:r>
+        <w:tab/>
+        <w:t xml:space="preserve">     P1</w:t>
+      </w:r>
+      <w:r>
+        <w:tab/>
+      </w:r>
+      <w:r>
+        <w:tab/>
+        <w:t>ALTURA QUADRO 2 FOLHAS</w:t>
+      </w:r>
+      <w:r>
+        <w:tab/>
+      </w:r>
+      <w:r>
+        <w:tab/>
+      </w:r>
+      <w:r>
+        <w:tab/>
+      </w:r>
+      <w:r>
+        <w:tab/>
+      </w:r>
+      <w:r>
+        <w:tab/>
+      </w:r>
+      <w:r>
+        <w:tab/>
+        <w:t xml:space="preserve">            185,6</w:t>
+      </w:r>
+      <w:r>
+        <w:tab/>
         <w:t xml:space="preserve">        2</w:t>
       </w:r>
     </w:p>
@@ -1448,234 +1578,72 @@
       </w:pPr>
       <w:r>
         <w:tab/>
-        <w:t xml:space="preserve">     J4</w:t>
-      </w:r>
-      <w:r>
-        <w:tab/>
-      </w:r>
-      <w:r>
-        <w:tab/>
-        <w:t>PUXADOR FOLHA JANELA</w:t>
-      </w:r>
-      <w:r>
-        <w:tab/>
-      </w:r>
-      <w:r>
-        <w:tab/>
-      </w:r>
-      <w:r>
-        <w:tab/>
-      </w:r>
-      <w:r>
-        <w:tab/>
-      </w:r>
-      <w:r>
-        <w:tab/>
-      </w:r>
-      <w:r>
-        <w:tab/>
-        <w:t xml:space="preserve">            </w:t>
-      </w:r>
-      <w:r>
-        <w:t>115,0</w:t>
-      </w:r>
-      <w:r>
-        <w:tab/>
-        <w:t xml:space="preserve">        </w:t>
-      </w:r>
-      <w:r>
-        <w:t>2</w:t>
-      </w:r>
-    </w:p>
-    <w:p>
-      <w:pPr>
-        <w:spacing w:line="240" w:lineRule="auto"/>
-      </w:pPr>
-      <w:r>
-        <w:tab/>
-        <w:t xml:space="preserve">     J4</w:t>
-      </w:r>
-      <w:r>
-        <w:tab/>
-      </w:r>
-      <w:r>
-        <w:tab/>
-        <w:t>FELTRO FOLHA JANELA</w:t>
-      </w:r>
-      <w:r>
-        <w:tab/>
-      </w:r>
-      <w:r>
-        <w:tab/>
-      </w:r>
-      <w:r>
-        <w:tab/>
-      </w:r>
-      <w:r>
-        <w:tab/>
-      </w:r>
-      <w:r>
-        <w:tab/>
-      </w:r>
-      <w:r>
-        <w:tab/>
-      </w:r>
-      <w:r>
-        <w:tab/>
-        <w:t xml:space="preserve">            </w:t>
-      </w:r>
-      <w:r>
-        <w:t>115,0</w:t>
-      </w:r>
-      <w:r>
-        <w:tab/>
-        <w:t xml:space="preserve">        </w:t>
-      </w:r>
-      <w:r>
-        <w:t>2</w:t>
-      </w:r>
-    </w:p>
-    <w:p>
-      <w:pPr>
-        <w:spacing w:line="240" w:lineRule="auto"/>
-      </w:pPr>
-      <w:r>
-        <w:tab/>
-        <w:t xml:space="preserve">     J4</w:t>
-      </w:r>
-      <w:r>
-        <w:tab/>
-      </w:r>
-      <w:r>
-        <w:tab/>
-        <w:t>LARGURA FOLHA JANELA</w:t>
-      </w:r>
-      <w:r>
-        <w:tab/>
-      </w:r>
-      <w:r>
-        <w:tab/>
-      </w:r>
-      <w:r>
-        <w:tab/>
-      </w:r>
-      <w:r>
-        <w:tab/>
-      </w:r>
-      <w:r>
-        <w:tab/>
-      </w:r>
-      <w:r>
-        <w:tab/>
-        <w:t xml:space="preserve">             </w:t>
-      </w:r>
-      <w:r>
-        <w:t xml:space="preserve"> 34,9</w:t>
-      </w:r>
-      <w:r>
-        <w:tab/>
-        <w:t xml:space="preserve">        </w:t>
-      </w:r>
-      <w:r>
-        <w:t>6</w:t>
-      </w:r>
-    </w:p>
-    <w:p>
-      <w:pPr>
-        <w:spacing w:line="240" w:lineRule="auto"/>
-      </w:pPr>
-    </w:p>
-    <w:p>
-      <w:r>
-        <w:t>PORTA DUAS FOLHAS – MEGA – 185,6 x 224,3</w:t>
-      </w:r>
-    </w:p>
-    <w:p>
-      <w:pPr>
-        <w:spacing w:line="240" w:lineRule="auto"/>
-      </w:pPr>
-      <w:r>
-        <w:t xml:space="preserve">    </w:t>
-      </w:r>
-      <w:r>
-        <w:tab/>
-        <w:t xml:space="preserve">    </w:t>
-      </w:r>
-      <w:r>
-        <w:t xml:space="preserve"> </w:t>
-      </w:r>
-      <w:r>
-        <w:t>P1</w:t>
-      </w:r>
-      <w:r>
-        <w:tab/>
-      </w:r>
-      <w:r>
-        <w:tab/>
-        <w:t>TRILHO INFERIOR 2 FOLHAS QUADRO</w:t>
-      </w:r>
-      <w:r>
-        <w:tab/>
-      </w:r>
-      <w:r>
-        <w:tab/>
-      </w:r>
-      <w:r>
-        <w:tab/>
-      </w:r>
-      <w:r>
-        <w:tab/>
-      </w:r>
-      <w:r>
-        <w:tab/>
-        <w:t xml:space="preserve">            </w:t>
-      </w:r>
-      <w:r>
-        <w:t>221,7</w:t>
-      </w:r>
-      <w:r>
-        <w:t xml:space="preserve">               1</w:t>
-      </w:r>
-    </w:p>
-    <w:p>
-      <w:pPr>
-        <w:spacing w:line="240" w:lineRule="auto"/>
-      </w:pPr>
-      <w:r>
-        <w:t xml:space="preserve"> </w:t>
-      </w:r>
-      <w:r>
-        <w:tab/>
-        <w:t xml:space="preserve">     </w:t>
-      </w:r>
-      <w:r>
-        <w:t>P1</w:t>
-      </w:r>
-      <w:r>
-        <w:tab/>
-      </w:r>
-      <w:r>
-        <w:tab/>
-        <w:t>TRILHO SUPERIOR 2 FOLHAS QUADRO</w:t>
-      </w:r>
-      <w:r>
-        <w:tab/>
-      </w:r>
-      <w:r>
-        <w:tab/>
-      </w:r>
-      <w:r>
-        <w:tab/>
-      </w:r>
-      <w:r>
-        <w:tab/>
-      </w:r>
-      <w:r>
-        <w:tab/>
-        <w:t xml:space="preserve">            </w:t>
-      </w:r>
-      <w:r>
-        <w:t>221,7</w:t>
+        <w:t xml:space="preserve">     P1</w:t>
+      </w:r>
+      <w:r>
+        <w:tab/>
+      </w:r>
+      <w:r>
+        <w:tab/>
+        <w:t>BATENTE FOLHA PORTA</w:t>
+      </w:r>
+      <w:r>
+        <w:tab/>
+      </w:r>
+      <w:r>
+        <w:tab/>
+      </w:r>
+      <w:r>
+        <w:tab/>
+      </w:r>
+      <w:r>
+        <w:tab/>
+      </w:r>
+      <w:r>
+        <w:tab/>
+      </w:r>
+      <w:r>
+        <w:tab/>
+        <w:t xml:space="preserve">            219,1 </w:t>
+      </w:r>
+      <w:r>
+        <w:tab/>
+        <w:t xml:space="preserve">        2</w:t>
+      </w:r>
+    </w:p>
+    <w:p>
+      <w:pPr>
+        <w:spacing w:line="240" w:lineRule="auto"/>
+      </w:pPr>
+      <w:r>
+        <w:tab/>
+        <w:t xml:space="preserve">     P1</w:t>
+      </w:r>
+      <w:r>
+        <w:tab/>
+      </w:r>
+      <w:r>
+        <w:tab/>
+        <w:t>PUXADOR FOLHA PORTA</w:t>
+      </w:r>
+      <w:r>
+        <w:tab/>
+      </w:r>
+      <w:r>
+        <w:tab/>
+      </w:r>
+      <w:r>
+        <w:tab/>
+      </w:r>
+      <w:r>
+        <w:tab/>
+      </w:r>
+      <w:r>
+        <w:tab/>
+      </w:r>
+      <w:r>
+        <w:tab/>
+        <w:t xml:space="preserve">            219,1</w:t>
       </w:r>
       <w:r>
         <w:tab/>
@@ -1688,135 +1656,36 @@
       </w:pPr>
       <w:r>
         <w:tab/>
-        <w:t xml:space="preserve">     </w:t>
-      </w:r>
-      <w:r>
-        <w:t>P1</w:t>
-      </w:r>
-      <w:r>
-        <w:tab/>
-      </w:r>
-      <w:r>
-        <w:tab/>
-        <w:t>ALTURA QUADRO 2 FOLHAS</w:t>
-      </w:r>
-      <w:r>
-        <w:tab/>
-      </w:r>
-      <w:r>
-        <w:tab/>
-      </w:r>
-      <w:r>
-        <w:tab/>
-      </w:r>
-      <w:r>
-        <w:tab/>
-      </w:r>
-      <w:r>
-        <w:tab/>
-      </w:r>
-      <w:r>
-        <w:tab/>
-        <w:t xml:space="preserve">            185,6</w:t>
-      </w:r>
-      <w:r>
-        <w:tab/>
-        <w:t xml:space="preserve">        2</w:t>
-      </w:r>
-    </w:p>
-    <w:p>
-      <w:pPr>
-        <w:spacing w:line="240" w:lineRule="auto"/>
-      </w:pPr>
-      <w:r>
-        <w:tab/>
-        <w:t xml:space="preserve">     </w:t>
-      </w:r>
-      <w:r>
-        <w:t>P1</w:t>
-      </w:r>
-      <w:r>
-        <w:tab/>
-      </w:r>
-      <w:r>
-        <w:tab/>
-        <w:t xml:space="preserve">BATENTE FOLHA </w:t>
-      </w:r>
-      <w:r>
-        <w:t>PORTA</w:t>
-      </w:r>
-      <w:r>
-        <w:tab/>
-      </w:r>
-      <w:r>
-        <w:tab/>
-      </w:r>
-      <w:r>
-        <w:tab/>
-      </w:r>
-      <w:r>
-        <w:tab/>
-      </w:r>
-      <w:r>
-        <w:tab/>
-      </w:r>
-      <w:r>
-        <w:tab/>
-        <w:t xml:space="preserve">            </w:t>
-      </w:r>
-      <w:r>
-        <w:t>219,1</w:t>
-      </w:r>
-      <w:r>
-        <w:t xml:space="preserve"> </w:t>
-      </w:r>
-      <w:r>
-        <w:tab/>
-        <w:t xml:space="preserve">        2</w:t>
-      </w:r>
-    </w:p>
-    <w:p>
-      <w:pPr>
-        <w:spacing w:line="240" w:lineRule="auto"/>
-      </w:pPr>
-      <w:r>
-        <w:tab/>
-        <w:t xml:space="preserve">     </w:t>
-      </w:r>
-      <w:r>
-        <w:t>P1</w:t>
-      </w:r>
-      <w:r>
-        <w:tab/>
-      </w:r>
-      <w:r>
-        <w:tab/>
-        <w:t xml:space="preserve">PUXADOR FOLHA </w:t>
-      </w:r>
-      <w:r>
-        <w:t>PORTA</w:t>
-      </w:r>
-      <w:r>
-        <w:tab/>
-      </w:r>
-      <w:r>
-        <w:tab/>
-      </w:r>
-      <w:r>
-        <w:tab/>
-      </w:r>
-      <w:r>
-        <w:tab/>
-      </w:r>
-      <w:r>
-        <w:tab/>
-      </w:r>
-      <w:r>
-        <w:tab/>
-        <w:t xml:space="preserve">            </w:t>
-      </w:r>
-      <w:r>
-        <w:t>219,1</w:t>
+        <w:t xml:space="preserve">     P1</w:t>
+      </w:r>
+      <w:r>
+        <w:tab/>
+      </w:r>
+      <w:r>
+        <w:tab/>
+        <w:t>FELTRO FOLHA PORTA</w:t>
+      </w:r>
+      <w:r>
+        <w:tab/>
+      </w:r>
+      <w:r>
+        <w:tab/>
+      </w:r>
+      <w:r>
+        <w:tab/>
+      </w:r>
+      <w:r>
+        <w:tab/>
+      </w:r>
+      <w:r>
+        <w:tab/>
+      </w:r>
+      <w:r>
+        <w:tab/>
+      </w:r>
+      <w:r>
+        <w:tab/>
+        <w:t xml:space="preserve">            219,1</w:t>
       </w:r>
       <w:r>
         <w:tab/>
@@ -1829,93 +1698,33 @@
       </w:pPr>
       <w:r>
         <w:tab/>
-        <w:t xml:space="preserve">     </w:t>
-      </w:r>
-      <w:r>
-        <w:t>P1</w:t>
-      </w:r>
-      <w:r>
-        <w:tab/>
-      </w:r>
-      <w:r>
-        <w:tab/>
-        <w:t xml:space="preserve">FELTRO FOLHA </w:t>
-      </w:r>
-      <w:r>
-        <w:t>PORTA</w:t>
-      </w:r>
-      <w:r>
-        <w:tab/>
-      </w:r>
-      <w:r>
-        <w:tab/>
-      </w:r>
-      <w:r>
-        <w:tab/>
-      </w:r>
-      <w:r>
-        <w:tab/>
-      </w:r>
-      <w:r>
-        <w:tab/>
-      </w:r>
-      <w:r>
-        <w:tab/>
-      </w:r>
-      <w:r>
-        <w:tab/>
-        <w:t xml:space="preserve">            </w:t>
-      </w:r>
-      <w:r>
-        <w:t>219,1</w:t>
-      </w:r>
-      <w:r>
-        <w:tab/>
-        <w:t xml:space="preserve">        1</w:t>
-      </w:r>
-    </w:p>
-    <w:p>
-      <w:pPr>
-        <w:spacing w:line="240" w:lineRule="auto"/>
-      </w:pPr>
-      <w:r>
-        <w:tab/>
-        <w:t xml:space="preserve">     </w:t>
-      </w:r>
-      <w:r>
-        <w:t>P1</w:t>
-      </w:r>
-      <w:r>
-        <w:tab/>
-      </w:r>
-      <w:r>
-        <w:tab/>
-        <w:t xml:space="preserve">LARGURA FOLHA </w:t>
-      </w:r>
-      <w:r>
-        <w:t>PORTA</w:t>
-      </w:r>
-      <w:r>
-        <w:tab/>
-      </w:r>
-      <w:r>
-        <w:tab/>
-      </w:r>
-      <w:r>
-        <w:tab/>
-      </w:r>
-      <w:r>
-        <w:tab/>
-      </w:r>
-      <w:r>
-        <w:tab/>
-      </w:r>
-      <w:r>
-        <w:tab/>
-        <w:t xml:space="preserve">             </w:t>
-      </w:r>
-      <w:r>
-        <w:t>84,9</w:t>
+        <w:t xml:space="preserve">     P1</w:t>
+      </w:r>
+      <w:r>
+        <w:tab/>
+      </w:r>
+      <w:r>
+        <w:tab/>
+        <w:t>LARGURA FOLHA PORTA</w:t>
+      </w:r>
+      <w:r>
+        <w:tab/>
+      </w:r>
+      <w:r>
+        <w:tab/>
+      </w:r>
+      <w:r>
+        <w:tab/>
+      </w:r>
+      <w:r>
+        <w:tab/>
+      </w:r>
+      <w:r>
+        <w:tab/>
+      </w:r>
+      <w:r>
+        <w:tab/>
+        <w:t xml:space="preserve">             84,9</w:t>
       </w:r>
       <w:r>
         <w:tab/>
@@ -2336,6 +2145,7 @@
   <w:style w:type="character" w:default="1" w:styleId="Fontepargpadro">
     <w:name w:val="Default Paragraph Font"/>
     <w:uiPriority w:val="1"/>
+    <w:semiHidden/>
     <w:unhideWhenUsed/>
   </w:style>
   <w:style w:type="table" w:default="1" w:styleId="Tabelanormal">

</xml_diff>